<commit_message>
Rough draft in place
</commit_message>
<xml_diff>
--- a/kaggle-ai-report-ai regulation the essay-rough.docx
+++ b/kaggle-ai-report-ai regulation the essay-rough.docx
@@ -4,42 +4,27 @@
   <w:body>
     <w:p>
       <w:pPr>
-        <w:rPr>
-          <w:b/>
-          <w:bCs/>
-          <w:sz w:val="24"/>
-          <w:szCs w:val="24"/>
-        </w:rPr>
-      </w:pPr>
-      <w:r>
-        <w:rPr>
-          <w:b/>
-          <w:bCs/>
-          <w:sz w:val="24"/>
-          <w:szCs w:val="24"/>
-        </w:rPr>
+        <w:pStyle w:val="Heading1"/>
+      </w:pPr>
+      <w:r>
         <w:t xml:space="preserve">AI Regulation </w:t>
       </w:r>
       <w:r>
-        <w:rPr>
-          <w:b/>
-          <w:bCs/>
-          <w:sz w:val="24"/>
-          <w:szCs w:val="24"/>
-        </w:rPr>
         <w:t xml:space="preserve">– “this is where we draw the </w:t>
       </w:r>
       <w:proofErr w:type="gramStart"/>
       <w:r>
-        <w:rPr>
-          <w:b/>
-          <w:bCs/>
-          <w:sz w:val="24"/>
-          <w:szCs w:val="24"/>
-        </w:rPr>
         <w:t>line”</w:t>
       </w:r>
       <w:proofErr w:type="gramEnd"/>
+    </w:p>
+    <w:p>
+      <w:pPr>
+        <w:rPr>
+          <w:sz w:val="24"/>
+          <w:szCs w:val="24"/>
+        </w:rPr>
+      </w:pPr>
     </w:p>
     <w:p>
       <w:pPr>
@@ -244,15 +229,44 @@
     </w:p>
     <w:p>
       <w:pPr>
-        <w:rPr>
-          <w:sz w:val="24"/>
-          <w:szCs w:val="24"/>
-        </w:rPr>
-      </w:pPr>
-    </w:p>
-    <w:p>
+        <w:pStyle w:val="ListParagraph"/>
+        <w:numPr>
+          <w:ilvl w:val="0"/>
+          <w:numId w:val="1"/>
+        </w:numPr>
+        <w:rPr>
+          <w:sz w:val="24"/>
+          <w:szCs w:val="24"/>
+        </w:rPr>
+      </w:pPr>
+      <w:r>
+        <w:rPr>
+          <w:sz w:val="24"/>
+          <w:szCs w:val="24"/>
+        </w:rPr>
+        <w:t xml:space="preserve">AI can help in regulating industries like porn, dark web, money </w:t>
+      </w:r>
       <w:proofErr w:type="gramStart"/>
       <w:r>
+        <w:rPr>
+          <w:sz w:val="24"/>
+          <w:szCs w:val="24"/>
+        </w:rPr>
+        <w:t>laundering</w:t>
+      </w:r>
+      <w:proofErr w:type="gramEnd"/>
+    </w:p>
+    <w:p>
+      <w:pPr>
+        <w:rPr>
+          <w:sz w:val="24"/>
+          <w:szCs w:val="24"/>
+        </w:rPr>
+      </w:pPr>
+    </w:p>
+    <w:p>
+      <w:proofErr w:type="gramStart"/>
+      <w:r>
         <w:t>Humans</w:t>
       </w:r>
       <w:proofErr w:type="gramEnd"/>
@@ -263,6 +277,177 @@
     <w:p>
       <w:r>
         <w:t>Need to make sure we don’t make any failed experiments.</w:t>
+      </w:r>
+    </w:p>
+    <w:p/>
+    <w:p/>
+    <w:p>
+      <w:pPr>
+        <w:pStyle w:val="Heading2"/>
+      </w:pPr>
+      <w:r>
+        <w:t>Regulating Misinformation and fake news</w:t>
+      </w:r>
+    </w:p>
+    <w:p/>
+    <w:p>
+      <w:pPr>
+        <w:pStyle w:val="NormalWeb"/>
+        <w:pBdr>
+          <w:top w:val="single" w:sz="2" w:space="0" w:color="D9D9E3"/>
+          <w:left w:val="single" w:sz="2" w:space="0" w:color="D9D9E3"/>
+          <w:bottom w:val="single" w:sz="2" w:space="0" w:color="D9D9E3"/>
+          <w:right w:val="single" w:sz="2" w:space="0" w:color="D9D9E3"/>
+        </w:pBdr>
+        <w:shd w:val="clear" w:color="auto" w:fill="F7F7F8"/>
+        <w:spacing w:before="0" w:beforeAutospacing="0" w:after="300" w:afterAutospacing="0"/>
+        <w:rPr>
+          <w:rFonts w:ascii="Segoe UI" w:hAnsi="Segoe UI" w:cs="Segoe UI"/>
+          <w:color w:val="374151"/>
+        </w:rPr>
+      </w:pPr>
+      <w:r>
+        <w:rPr>
+          <w:rFonts w:ascii="Segoe UI" w:hAnsi="Segoe UI" w:cs="Segoe UI"/>
+          <w:color w:val="374151"/>
+        </w:rPr>
+        <w:t>Understanding the dangers posed by AI-driven disinformation, it's imperative to also address potential solutions to mitigate its impact.</w:t>
+      </w:r>
+    </w:p>
+    <w:p>
+      <w:pPr>
+        <w:pStyle w:val="NormalWeb"/>
+        <w:pBdr>
+          <w:top w:val="single" w:sz="2" w:space="0" w:color="D9D9E3"/>
+          <w:left w:val="single" w:sz="2" w:space="0" w:color="D9D9E3"/>
+          <w:bottom w:val="single" w:sz="2" w:space="0" w:color="D9D9E3"/>
+          <w:right w:val="single" w:sz="2" w:space="0" w:color="D9D9E3"/>
+        </w:pBdr>
+        <w:shd w:val="clear" w:color="auto" w:fill="F7F7F8"/>
+        <w:spacing w:before="300" w:beforeAutospacing="0" w:after="300" w:afterAutospacing="0"/>
+        <w:rPr>
+          <w:rFonts w:ascii="Segoe UI" w:hAnsi="Segoe UI" w:cs="Segoe UI"/>
+          <w:color w:val="374151"/>
+        </w:rPr>
+      </w:pPr>
+      <w:r>
+        <w:rPr>
+          <w:rFonts w:ascii="Segoe UI" w:hAnsi="Segoe UI" w:cs="Segoe UI"/>
+          <w:color w:val="374151"/>
+        </w:rPr>
+        <w:t>Regulation and policy intervention, especially in the realm of digital platforms, can play a significant role. Policies could be developed to ensure greater transparency from platforms in disclosing the use of AI to generate or disseminate content, or even limiting the use of such technologies in specific high-risk contexts, such as political campaigns or public health communication.</w:t>
+      </w:r>
+    </w:p>
+    <w:p>
+      <w:pPr>
+        <w:pStyle w:val="NormalWeb"/>
+        <w:pBdr>
+          <w:top w:val="single" w:sz="2" w:space="0" w:color="D9D9E3"/>
+          <w:left w:val="single" w:sz="2" w:space="0" w:color="D9D9E3"/>
+          <w:bottom w:val="single" w:sz="2" w:space="0" w:color="D9D9E3"/>
+          <w:right w:val="single" w:sz="2" w:space="0" w:color="D9D9E3"/>
+        </w:pBdr>
+        <w:shd w:val="clear" w:color="auto" w:fill="F7F7F8"/>
+        <w:spacing w:before="300" w:beforeAutospacing="0" w:after="300" w:afterAutospacing="0"/>
+        <w:rPr>
+          <w:rFonts w:ascii="Segoe UI" w:hAnsi="Segoe UI" w:cs="Segoe UI"/>
+          <w:color w:val="374151"/>
+        </w:rPr>
+      </w:pPr>
+      <w:r>
+        <w:rPr>
+          <w:rFonts w:ascii="Segoe UI" w:hAnsi="Segoe UI" w:cs="Segoe UI"/>
+          <w:color w:val="374151"/>
+        </w:rPr>
+        <w:t>Moreover, public education and digital literacy are crucial. By educating the public about the nature of AI-generated content and how to identify potential deepfakes, individuals can be better equipped to critically assess the information they encounter online. This approach can help to immunize the public against some forms of disinformation and reduce the overall impact.</w:t>
+      </w:r>
+    </w:p>
+    <w:p>
+      <w:pPr>
+        <w:pStyle w:val="NormalWeb"/>
+        <w:pBdr>
+          <w:top w:val="single" w:sz="2" w:space="0" w:color="D9D9E3"/>
+          <w:left w:val="single" w:sz="2" w:space="0" w:color="D9D9E3"/>
+          <w:bottom w:val="single" w:sz="2" w:space="0" w:color="D9D9E3"/>
+          <w:right w:val="single" w:sz="2" w:space="0" w:color="D9D9E3"/>
+        </w:pBdr>
+        <w:shd w:val="clear" w:color="auto" w:fill="F7F7F8"/>
+        <w:spacing w:before="300" w:beforeAutospacing="0" w:after="300" w:afterAutospacing="0"/>
+        <w:rPr>
+          <w:rFonts w:ascii="Segoe UI" w:hAnsi="Segoe UI" w:cs="Segoe UI"/>
+          <w:color w:val="374151"/>
+        </w:rPr>
+      </w:pPr>
+      <w:r>
+        <w:rPr>
+          <w:rFonts w:ascii="Segoe UI" w:hAnsi="Segoe UI" w:cs="Segoe UI"/>
+          <w:color w:val="374151"/>
+        </w:rPr>
+        <w:t xml:space="preserve">Technological solutions should also be part of the response. Deepfake detection algorithms are being developed to automatically identify AI-manipulated content. While this is a challenging task given the sophistication of the latest AI techniques, </w:t>
+      </w:r>
+      <w:r>
+        <w:rPr>
+          <w:rFonts w:ascii="Segoe UI" w:hAnsi="Segoe UI" w:cs="Segoe UI"/>
+          <w:color w:val="374151"/>
+        </w:rPr>
+        <w:lastRenderedPageBreak/>
+        <w:t xml:space="preserve">advancements in this area can be an important part of the </w:t>
+      </w:r>
+      <w:proofErr w:type="spellStart"/>
+      <w:r>
+        <w:rPr>
+          <w:rFonts w:ascii="Segoe UI" w:hAnsi="Segoe UI" w:cs="Segoe UI"/>
+          <w:color w:val="374151"/>
+        </w:rPr>
+        <w:t>defense</w:t>
+      </w:r>
+      <w:proofErr w:type="spellEnd"/>
+      <w:r>
+        <w:rPr>
+          <w:rFonts w:ascii="Segoe UI" w:hAnsi="Segoe UI" w:cs="Segoe UI"/>
+          <w:color w:val="374151"/>
+        </w:rPr>
+        <w:t xml:space="preserve"> against disinformation.</w:t>
+      </w:r>
+    </w:p>
+    <w:p>
+      <w:pPr>
+        <w:pStyle w:val="NormalWeb"/>
+        <w:pBdr>
+          <w:top w:val="single" w:sz="2" w:space="0" w:color="D9D9E3"/>
+          <w:left w:val="single" w:sz="2" w:space="0" w:color="D9D9E3"/>
+          <w:bottom w:val="single" w:sz="2" w:space="0" w:color="D9D9E3"/>
+          <w:right w:val="single" w:sz="2" w:space="0" w:color="D9D9E3"/>
+        </w:pBdr>
+        <w:shd w:val="clear" w:color="auto" w:fill="F7F7F8"/>
+        <w:spacing w:before="300" w:beforeAutospacing="0" w:after="300" w:afterAutospacing="0"/>
+        <w:rPr>
+          <w:rFonts w:ascii="Segoe UI" w:hAnsi="Segoe UI" w:cs="Segoe UI"/>
+          <w:color w:val="374151"/>
+        </w:rPr>
+      </w:pPr>
+      <w:r>
+        <w:rPr>
+          <w:rFonts w:ascii="Segoe UI" w:hAnsi="Segoe UI" w:cs="Segoe UI"/>
+          <w:color w:val="374151"/>
+        </w:rPr>
+        <w:t xml:space="preserve">Furthermore, platforms themselves can be part of the solution. Social media and other digital platforms, which play a significant role in the dissemination of disinformation, could adopt more robust content moderation </w:t>
+      </w:r>
+      <w:proofErr w:type="gramStart"/>
+      <w:r>
+        <w:rPr>
+          <w:rFonts w:ascii="Segoe UI" w:hAnsi="Segoe UI" w:cs="Segoe UI"/>
+          <w:color w:val="374151"/>
+        </w:rPr>
+        <w:t>policies</w:t>
+      </w:r>
+      <w:proofErr w:type="gramEnd"/>
+      <w:r>
+        <w:rPr>
+          <w:rFonts w:ascii="Segoe UI" w:hAnsi="Segoe UI" w:cs="Segoe UI"/>
+          <w:color w:val="374151"/>
+        </w:rPr>
+        <w:t xml:space="preserve"> and develop better tools for flagging and filtering out AI-generated fake content.</w:t>
       </w:r>
     </w:p>
     <w:p/>
@@ -797,6 +982,49 @@
     <w:name w:val="Normal"/>
     <w:qFormat/>
   </w:style>
+  <w:style w:type="paragraph" w:styleId="Heading1">
+    <w:name w:val="heading 1"/>
+    <w:basedOn w:val="Normal"/>
+    <w:next w:val="Normal"/>
+    <w:link w:val="Heading1Char"/>
+    <w:uiPriority w:val="9"/>
+    <w:qFormat/>
+    <w:rsid w:val="00EE214E"/>
+    <w:pPr>
+      <w:keepNext/>
+      <w:keepLines/>
+      <w:spacing w:before="240" w:after="0"/>
+      <w:outlineLvl w:val="0"/>
+    </w:pPr>
+    <w:rPr>
+      <w:rFonts w:asciiTheme="majorHAnsi" w:eastAsiaTheme="majorEastAsia" w:hAnsiTheme="majorHAnsi" w:cstheme="majorBidi"/>
+      <w:color w:val="2F5496" w:themeColor="accent1" w:themeShade="BF"/>
+      <w:sz w:val="32"/>
+      <w:szCs w:val="32"/>
+    </w:rPr>
+  </w:style>
+  <w:style w:type="paragraph" w:styleId="Heading2">
+    <w:name w:val="heading 2"/>
+    <w:basedOn w:val="Normal"/>
+    <w:next w:val="Normal"/>
+    <w:link w:val="Heading2Char"/>
+    <w:uiPriority w:val="9"/>
+    <w:unhideWhenUsed/>
+    <w:qFormat/>
+    <w:rsid w:val="00E82756"/>
+    <w:pPr>
+      <w:keepNext/>
+      <w:keepLines/>
+      <w:spacing w:before="40" w:after="0"/>
+      <w:outlineLvl w:val="1"/>
+    </w:pPr>
+    <w:rPr>
+      <w:rFonts w:asciiTheme="majorHAnsi" w:eastAsiaTheme="majorEastAsia" w:hAnsiTheme="majorHAnsi" w:cstheme="majorBidi"/>
+      <w:color w:val="2F5496" w:themeColor="accent1" w:themeShade="BF"/>
+      <w:sz w:val="26"/>
+      <w:szCs w:val="26"/>
+    </w:rPr>
+  </w:style>
   <w:style w:type="character" w:default="1" w:styleId="DefaultParagraphFont">
     <w:name w:val="Default Paragraph Font"/>
     <w:uiPriority w:val="1"/>
@@ -834,6 +1062,51 @@
       <w:ind w:left="720"/>
       <w:contextualSpacing/>
     </w:pPr>
+  </w:style>
+  <w:style w:type="paragraph" w:styleId="NormalWeb">
+    <w:name w:val="Normal (Web)"/>
+    <w:basedOn w:val="Normal"/>
+    <w:uiPriority w:val="99"/>
+    <w:semiHidden/>
+    <w:unhideWhenUsed/>
+    <w:rsid w:val="00E82756"/>
+    <w:pPr>
+      <w:spacing w:before="100" w:beforeAutospacing="1" w:after="100" w:afterAutospacing="1" w:line="240" w:lineRule="auto"/>
+    </w:pPr>
+    <w:rPr>
+      <w:rFonts w:ascii="Times New Roman" w:eastAsia="Times New Roman" w:hAnsi="Times New Roman" w:cs="Times New Roman"/>
+      <w:kern w:val="0"/>
+      <w:sz w:val="24"/>
+      <w:szCs w:val="24"/>
+      <w:lang w:eastAsia="en-AU"/>
+      <w14:ligatures w14:val="none"/>
+    </w:rPr>
+  </w:style>
+  <w:style w:type="character" w:customStyle="1" w:styleId="Heading2Char">
+    <w:name w:val="Heading 2 Char"/>
+    <w:basedOn w:val="DefaultParagraphFont"/>
+    <w:link w:val="Heading2"/>
+    <w:uiPriority w:val="9"/>
+    <w:rsid w:val="00E82756"/>
+    <w:rPr>
+      <w:rFonts w:asciiTheme="majorHAnsi" w:eastAsiaTheme="majorEastAsia" w:hAnsiTheme="majorHAnsi" w:cstheme="majorBidi"/>
+      <w:color w:val="2F5496" w:themeColor="accent1" w:themeShade="BF"/>
+      <w:sz w:val="26"/>
+      <w:szCs w:val="26"/>
+    </w:rPr>
+  </w:style>
+  <w:style w:type="character" w:customStyle="1" w:styleId="Heading1Char">
+    <w:name w:val="Heading 1 Char"/>
+    <w:basedOn w:val="DefaultParagraphFont"/>
+    <w:link w:val="Heading1"/>
+    <w:uiPriority w:val="9"/>
+    <w:rsid w:val="00EE214E"/>
+    <w:rPr>
+      <w:rFonts w:asciiTheme="majorHAnsi" w:eastAsiaTheme="majorEastAsia" w:hAnsiTheme="majorHAnsi" w:cstheme="majorBidi"/>
+      <w:color w:val="2F5496" w:themeColor="accent1" w:themeShade="BF"/>
+      <w:sz w:val="32"/>
+      <w:szCs w:val="32"/>
+    </w:rPr>
   </w:style>
 </w:styles>
 </file>

</xml_diff>